<commit_message>
Updates resume and modifies links
</commit_message>
<xml_diff>
--- a/assets/files/Resume.docx
+++ b/assets/files/Resume.docx
@@ -1203,25 +1203,14 @@
           <w:szCs w:val="20"/>
         </w:rPr>
       </w:pPr>
-      <w:proofErr w:type="spellStart"/>
-      <w:r>
-        <w:rPr>
-          <w:rFonts w:ascii="Times New Roman" w:eastAsia="Times New Roman" w:hAnsi="Times New Roman" w:cs="Times New Roman"/>
-          <w:b/>
-          <w:sz w:val="20"/>
-          <w:szCs w:val="20"/>
-        </w:rPr>
-        <w:t>K</w:t>
-      </w:r>
-      <w:proofErr w:type="spellEnd"/>
-      <w:r>
-        <w:rPr>
-          <w:rFonts w:ascii="Times New Roman" w:eastAsia="Times New Roman" w:hAnsi="Times New Roman" w:cs="Times New Roman"/>
-          <w:b/>
-          <w:sz w:val="20"/>
-          <w:szCs w:val="20"/>
-        </w:rPr>
-        <w:t>odex</w:t>
+      <w:r>
+        <w:rPr>
+          <w:rFonts w:ascii="Times New Roman" w:eastAsia="Times New Roman" w:hAnsi="Times New Roman" w:cs="Times New Roman"/>
+          <w:b/>
+          <w:sz w:val="20"/>
+          <w:szCs w:val="20"/>
+        </w:rPr>
+        <w:t>Kodex</w:t>
       </w:r>
       <w:r>
         <w:rPr>
@@ -2949,7 +2938,27 @@
           <w:szCs w:val="20"/>
           <w:lang w:eastAsia="en-US"/>
         </w:rPr>
-        <w:t xml:space="preserve">Daily improvements on understanding </w:t>
+        <w:t xml:space="preserve">Daily improvements </w:t>
+      </w:r>
+      <w:r>
+        <w:rPr>
+          <w:rFonts w:ascii="Times New Roman" w:eastAsia="Times New Roman" w:hAnsi="Times New Roman" w:cs="Times New Roman"/>
+          <w:spacing w:val="2"/>
+          <w:sz w:val="20"/>
+          <w:szCs w:val="20"/>
+          <w:lang w:eastAsia="en-US"/>
+        </w:rPr>
+        <w:t>on</w:t>
+      </w:r>
+      <w:r>
+        <w:rPr>
+          <w:rFonts w:ascii="Times New Roman" w:eastAsia="Times New Roman" w:hAnsi="Times New Roman" w:cs="Times New Roman"/>
+          <w:spacing w:val="2"/>
+          <w:sz w:val="20"/>
+          <w:szCs w:val="20"/>
+          <w:lang w:eastAsia="en-US"/>
+        </w:rPr>
+        <w:t xml:space="preserve"> understanding </w:t>
       </w:r>
       <w:r>
         <w:rPr>
@@ -3591,7 +3600,25 @@
           <w:sz w:val="20"/>
           <w:szCs w:val="20"/>
         </w:rPr>
-        <w:t>Certificates:</w:t>
+        <w:t>Certificates</w:t>
+      </w:r>
+      <w:r>
+        <w:rPr>
+          <w:rFonts w:ascii="Times New Roman" w:eastAsia="Times New Roman" w:hAnsi="Times New Roman" w:cs="Times New Roman"/>
+          <w:color w:val="000000"/>
+          <w:sz w:val="20"/>
+          <w:szCs w:val="20"/>
+        </w:rPr>
+        <w:t>/Courses</w:t>
+      </w:r>
+      <w:r>
+        <w:rPr>
+          <w:rFonts w:ascii="Times New Roman" w:eastAsia="Times New Roman" w:hAnsi="Times New Roman" w:cs="Times New Roman"/>
+          <w:color w:val="000000"/>
+          <w:sz w:val="20"/>
+          <w:szCs w:val="20"/>
+        </w:rPr>
+        <w:t>:</w:t>
       </w:r>
       <w:r>
         <w:rPr>
@@ -5022,21 +5049,21 @@
         <v:path o:extrusionok="f" gradientshapeok="t" o:connecttype="rect"/>
         <o:lock v:ext="edit" aspectratio="t"/>
       </v:shapetype>
-      <v:shape id="_x0000_i1092" type="#_x0000_t75" alt="Receiver" style="width:10.15pt;height:10.15pt;visibility:visible" o:bullet="t">
+      <v:shape id="_x0000_i1044" type="#_x0000_t75" alt="Receiver" style="width:10.15pt;height:10.15pt;visibility:visible" o:bullet="t">
         <v:imagedata r:id="rId1" o:title=""/>
       </v:shape>
     </w:pict>
   </w:numPicBullet>
   <w:numPicBullet w:numPicBulletId="1">
     <w:pict>
-      <v:shape id="_x0000_i1093" type="#_x0000_t75" alt="Shape&#13;&#13;&#13;&#13;&#10;&#13;&#13;&#13;&#13;&#10;Description automatically generated with low confidence" style="width:256pt;height:256pt;visibility:visible;mso-wrap-style:square" o:bullet="t">
-        <v:imagedata r:id="rId2" o:title="Shape&#13;&#13;&#13;&#13;&#10;&#13;&#13;&#13;&#13;&#10;Description automatically generated with low confidence"/>
+      <v:shape id="_x0000_i1045" type="#_x0000_t75" alt="Shape&#13;&#13;&#13;&#13;&#13;&#13;&#10;&#13;&#13;&#13;&#13;&#13;&#13;&#10;Description automatically generated with low confidence" style="width:256pt;height:256pt;visibility:visible;mso-wrap-style:square" o:bullet="t">
+        <v:imagedata r:id="rId2" o:title="Shape&#13;&#13;&#13;&#13;&#13;&#13;&#10;&#13;&#13;&#13;&#13;&#13;&#13;&#10;Description automatically generated with low confidence"/>
       </v:shape>
     </w:pict>
   </w:numPicBullet>
   <w:numPicBullet w:numPicBulletId="2">
     <w:pict>
-      <v:shape id="_x0000_i1094" type="#_x0000_t75" alt="Internet with solid fill" style="width:12.8pt;height:10.15pt;visibility:visible" o:bullet="t">
+      <v:shape id="_x0000_i1046" type="#_x0000_t75" alt="Internet with solid fill" style="width:12.8pt;height:10.15pt;visibility:visible" o:bullet="t">
         <v:imagedata r:id="rId3" o:title="" croptop="-6554f" cropbottom="-7864f" cropright="-1092f"/>
       </v:shape>
     </w:pict>

</xml_diff>